<commit_message>
update changes 2017 for tooled version
</commit_message>
<xml_diff>
--- a/text_update.docx
+++ b/text_update.docx
@@ -512,23 +512,98 @@
         <w:rPr>
           <w:highlight w:val="yellow"/>
         </w:rPr>
-        <w:t>MOVE RELATED CONTENT ABOUT 12 FEB 2017 NATURALISATION VOTE TO RELATED (rather than at the bottom of the text) https://www.swissinfo.ch/fre/votations-du-12-février-2017_faut-il-donner-plus-facilement-le-passeport-suisse-aux-petits-enfants-d-immigrés/42767398</w:t>
+        <w:t xml:space="preserve">MOVE RELATED CONTENT </w:t>
+      </w:r>
+      <w:r>
+        <w:rPr>
+          <w:highlight w:val="yellow"/>
+        </w:rPr>
+        <w:t xml:space="preserve">INSIDE THE STORY </w:t>
+      </w:r>
+      <w:r>
+        <w:rPr>
+          <w:highlight w:val="yellow"/>
+        </w:rPr>
+        <w:t xml:space="preserve">ABOUT 12 FEB 2017 NATURALISATION VOTE </w:t>
+      </w:r>
+      <w:r>
+        <w:rPr>
+          <w:highlight w:val="yellow"/>
+        </w:rPr>
+        <w:t>(</w:t>
+      </w:r>
+      <w:r>
+        <w:rPr>
+          <w:highlight w:val="yellow"/>
+        </w:rPr>
+        <w:t>https://www.swissinfo.ch/fre/votations-du-12-février-2017_faut-il-donner-plus-facilement-le-passeport-suisse-aux-petits-enfants-d-immigrés/42767398</w:t>
+      </w:r>
+    </w:p>
+    <w:p>
+      <w:pPr>
+        <w:rPr>
+          <w:highlight w:val="yellow"/>
+        </w:rPr>
+      </w:pPr>
+      <w:r>
+        <w:rPr>
+          <w:highlight w:val="yellow"/>
+        </w:rPr>
+        <w:t xml:space="preserve">) </w:t>
+      </w:r>
+      <w:r>
+        <w:rPr>
+          <w:highlight w:val="yellow"/>
+        </w:rPr>
+        <w:t xml:space="preserve">TO </w:t>
+      </w:r>
+      <w:r>
+        <w:rPr>
+          <w:highlight w:val="yellow"/>
+        </w:rPr>
+        <w:t>OUTSIDE THE STORY</w:t>
+      </w:r>
+    </w:p>
+    <w:p>
+      <w:pPr>
+        <w:rPr>
+          <w:highlight w:val="yellow"/>
+        </w:rPr>
+      </w:pPr>
+    </w:p>
+    <w:p>
+      <w:r>
+        <w:rPr>
+          <w:highlight w:val="yellow"/>
+        </w:rPr>
+        <w:t>ADD IN THE STORY, THE PREVIOUS PARTS OF THE SERIES (part 1-4)</w:t>
+      </w:r>
+      <w:r>
+        <w:t xml:space="preserve"> </w:t>
       </w:r>
     </w:p>
     <w:p/>
-    <w:p/>
-    <w:p>
-      <w:pPr>
-        <w:pStyle w:val="Heading3"/>
-      </w:pPr>
-      <w:r>
+    <w:p>
+      <w:bookmarkStart w:id="7" w:name="_GoBack"/>
+      <w:bookmarkEnd w:id="7"/>
+    </w:p>
+    <w:p>
+      <w:pPr>
+        <w:pStyle w:val="Heading4"/>
+      </w:pPr>
+      <w:r>
+        <w:rPr>
+          <w:highlight w:val="yellow"/>
+        </w:rPr>
         <w:t>RELATED</w:t>
       </w:r>
       <w:r>
+        <w:rPr>
+          <w:highlight w:val="yellow"/>
+        </w:rPr>
         <w:t>, additional stories to add</w:t>
       </w:r>
     </w:p>
-    <w:p/>
     <w:p/>
     <w:p>
       <w:pPr>
@@ -574,8 +649,6 @@
           <w:numId w:val="1"/>
         </w:numPr>
       </w:pPr>
-      <w:bookmarkStart w:id="7" w:name="_GoBack"/>
-      <w:bookmarkEnd w:id="7"/>
     </w:p>
     <w:sectPr>
       <w:pgSz w:w="11900" w:h="16840"/>
@@ -1211,6 +1284,28 @@
       <w:color w:val="1F3763" w:themeColor="accent1" w:themeShade="7F"/>
     </w:rPr>
   </w:style>
+  <w:style w:type="paragraph" w:styleId="Heading4">
+    <w:name w:val="heading 4"/>
+    <w:basedOn w:val="Normal"/>
+    <w:next w:val="Normal"/>
+    <w:link w:val="Heading4Char"/>
+    <w:uiPriority w:val="9"/>
+    <w:unhideWhenUsed/>
+    <w:qFormat/>
+    <w:rsid w:val="00576C8F"/>
+    <w:pPr>
+      <w:keepNext/>
+      <w:keepLines/>
+      <w:spacing w:before="40"/>
+      <w:outlineLvl w:val="3"/>
+    </w:pPr>
+    <w:rPr>
+      <w:rFonts w:asciiTheme="majorHAnsi" w:eastAsiaTheme="majorEastAsia" w:hAnsiTheme="majorHAnsi" w:cstheme="majorBidi"/>
+      <w:i/>
+      <w:iCs/>
+      <w:color w:val="2F5496" w:themeColor="accent1" w:themeShade="BF"/>
+    </w:rPr>
+  </w:style>
   <w:style w:type="character" w:default="1" w:styleId="DefaultParagraphFont">
     <w:name w:val="Default Paragraph Font"/>
     <w:uiPriority w:val="1"/>
@@ -1440,6 +1535,19 @@
       <w:ind w:left="720"/>
       <w:contextualSpacing/>
     </w:pPr>
+  </w:style>
+  <w:style w:type="character" w:customStyle="1" w:styleId="Heading4Char">
+    <w:name w:val="Heading 4 Char"/>
+    <w:basedOn w:val="DefaultParagraphFont"/>
+    <w:link w:val="Heading4"/>
+    <w:uiPriority w:val="9"/>
+    <w:rsid w:val="00576C8F"/>
+    <w:rPr>
+      <w:rFonts w:asciiTheme="majorHAnsi" w:eastAsiaTheme="majorEastAsia" w:hAnsiTheme="majorHAnsi" w:cstheme="majorBidi"/>
+      <w:i/>
+      <w:iCs/>
+      <w:color w:val="2F5496" w:themeColor="accent1" w:themeShade="BF"/>
+    </w:rPr>
   </w:style>
 </w:styles>
 </file>

</xml_diff>